<commit_message>
Add test case 2
</commit_message>
<xml_diff>
--- a/TestCases/Testcase 2.docx
+++ b/TestCases/Testcase 2.docx
@@ -13,7 +13,7 @@
         <w:t xml:space="preserve"> </w:t>
       </w:r>
       <w:r>
-        <w:t>case 1:</w:t>
+        <w:t>case 2</w:t>
       </w:r>
     </w:p>
     <w:p>
@@ -24,8 +24,13 @@
         <w:t>DEF Section:</w:t>
       </w:r>
     </w:p>
+    <w:p/>
     <w:p>
       <w:pPr>
+        <w:tabs>
+          <w:tab w:val="left" w:pos="180"/>
+        </w:tabs>
+        <w:ind w:left="180" w:hanging="90"/>
         <w:jc w:val="center"/>
       </w:pPr>
       <w:r>
@@ -34,9 +39,9 @@
         </w:rPr>
         <w:drawing>
           <wp:inline distT="0" distB="0" distL="0" distR="0">
-            <wp:extent cx="4835438" cy="2137144"/>
-            <wp:effectExtent l="0" t="0" r="3810" b="0"/>
-            <wp:docPr id="1" name="Picture 1"/>
+            <wp:extent cx="5784112" cy="1228206"/>
+            <wp:effectExtent l="0" t="0" r="7620" b="0"/>
+            <wp:docPr id="3" name="Picture 3"/>
             <wp:cNvGraphicFramePr>
               <a:graphicFrameLocks xmlns:a="http://schemas.openxmlformats.org/drawingml/2006/main" noChangeAspect="1"/>
             </wp:cNvGraphicFramePr>
@@ -44,7 +49,7 @@
               <a:graphicData uri="http://schemas.openxmlformats.org/drawingml/2006/picture">
                 <pic:pic xmlns:pic="http://schemas.openxmlformats.org/drawingml/2006/picture">
                   <pic:nvPicPr>
-                    <pic:cNvPr id="1" name="_146_(DEF).png"/>
+                    <pic:cNvPr id="3" name="_147_(DEF).png"/>
                     <pic:cNvPicPr/>
                   </pic:nvPicPr>
                   <pic:blipFill>
@@ -62,7 +67,7 @@
                   <pic:spPr>
                     <a:xfrm>
                       <a:off x="0" y="0"/>
-                      <a:ext cx="4847803" cy="2142609"/>
+                      <a:ext cx="6005437" cy="1275202"/>
                     </a:xfrm>
                     <a:prstGeom prst="rect">
                       <a:avLst/>
@@ -83,6 +88,7 @@
         <w:t>SPEF Section:</w:t>
       </w:r>
     </w:p>
+    <w:p/>
     <w:p>
       <w:pPr>
         <w:jc w:val="center"/>
@@ -93,9 +99,9 @@
         </w:rPr>
         <w:drawing>
           <wp:inline distT="0" distB="0" distL="0" distR="0">
-            <wp:extent cx="4592177" cy="3923414"/>
-            <wp:effectExtent l="0" t="0" r="0" b="1270"/>
-            <wp:docPr id="2" name="Picture 2"/>
+            <wp:extent cx="5800621" cy="2838893"/>
+            <wp:effectExtent l="0" t="0" r="0" b="0"/>
+            <wp:docPr id="4" name="Picture 4"/>
             <wp:cNvGraphicFramePr>
               <a:graphicFrameLocks xmlns:a="http://schemas.openxmlformats.org/drawingml/2006/main" noChangeAspect="1"/>
             </wp:cNvGraphicFramePr>
@@ -103,7 +109,7 @@
               <a:graphicData uri="http://schemas.openxmlformats.org/drawingml/2006/picture">
                 <pic:pic xmlns:pic="http://schemas.openxmlformats.org/drawingml/2006/picture">
                   <pic:nvPicPr>
-                    <pic:cNvPr id="2" name="_146_(SPEF)_new.png"/>
+                    <pic:cNvPr id="4" name="_147_(SPEF).png"/>
                     <pic:cNvPicPr/>
                   </pic:nvPicPr>
                   <pic:blipFill>
@@ -121,7 +127,7 @@
                   <pic:spPr>
                     <a:xfrm>
                       <a:off x="0" y="0"/>
-                      <a:ext cx="4638408" cy="3962912"/>
+                      <a:ext cx="5871585" cy="2873623"/>
                     </a:xfrm>
                     <a:prstGeom prst="rect">
                       <a:avLst/>
@@ -158,22 +164,22 @@
         <w:tblLook w:val="04A0" w:firstRow="1" w:lastRow="0" w:firstColumn="1" w:lastColumn="0" w:noHBand="0" w:noVBand="1"/>
       </w:tblPr>
       <w:tblGrid>
-        <w:gridCol w:w="2245"/>
-        <w:gridCol w:w="1800"/>
-        <w:gridCol w:w="1609"/>
-        <w:gridCol w:w="1851"/>
-        <w:gridCol w:w="1845"/>
+        <w:gridCol w:w="1795"/>
+        <w:gridCol w:w="2250"/>
+        <w:gridCol w:w="1710"/>
+        <w:gridCol w:w="2430"/>
+        <w:gridCol w:w="1165"/>
       </w:tblGrid>
       <w:tr>
         <w:tc>
           <w:tcPr>
-            <w:tcW w:w="2245" w:type="dxa"/>
+            <w:tcW w:w="1795" w:type="dxa"/>
           </w:tcPr>
           <w:p/>
         </w:tc>
         <w:tc>
           <w:tcPr>
-            <w:tcW w:w="1800" w:type="dxa"/>
+            <w:tcW w:w="2250" w:type="dxa"/>
           </w:tcPr>
           <w:p>
             <w:pPr>
@@ -186,7 +192,7 @@
         </w:tc>
         <w:tc>
           <w:tcPr>
-            <w:tcW w:w="1609" w:type="dxa"/>
+            <w:tcW w:w="1710" w:type="dxa"/>
           </w:tcPr>
           <w:p>
             <w:pPr>
@@ -199,7 +205,7 @@
         </w:tc>
         <w:tc>
           <w:tcPr>
-            <w:tcW w:w="1851" w:type="dxa"/>
+            <w:tcW w:w="2430" w:type="dxa"/>
           </w:tcPr>
           <w:p>
             <w:pPr>
@@ -212,7 +218,7 @@
         </w:tc>
         <w:tc>
           <w:tcPr>
-            <w:tcW w:w="1845" w:type="dxa"/>
+            <w:tcW w:w="1165" w:type="dxa"/>
           </w:tcPr>
           <w:p>
             <w:pPr>
@@ -227,7 +233,7 @@
       <w:tr>
         <w:tc>
           <w:tcPr>
-            <w:tcW w:w="2245" w:type="dxa"/>
+            <w:tcW w:w="1795" w:type="dxa"/>
           </w:tcPr>
           <w:p>
             <w:r>
@@ -237,46 +243,55 @@
         </w:tc>
         <w:tc>
           <w:tcPr>
-            <w:tcW w:w="1800" w:type="dxa"/>
+            <w:tcW w:w="2250" w:type="dxa"/>
           </w:tcPr>
           <w:p>
             <w:pPr>
               <w:jc w:val="center"/>
             </w:pPr>
             <w:r>
-              <w:t>_146_</w:t>
-            </w:r>
-          </w:p>
-        </w:tc>
-        <w:tc>
-          <w:tcPr>
-            <w:tcW w:w="1609" w:type="dxa"/>
+              <w:t>_147</w:t>
+            </w:r>
+            <w:r>
+              <w:t>_</w:t>
+            </w:r>
+          </w:p>
+        </w:tc>
+        <w:tc>
+          <w:tcPr>
+            <w:tcW w:w="1710" w:type="dxa"/>
           </w:tcPr>
           <w:p>
             <w:pPr>
               <w:jc w:val="center"/>
             </w:pPr>
             <w:r>
-              <w:t>_146_</w:t>
-            </w:r>
-          </w:p>
-        </w:tc>
-        <w:tc>
-          <w:tcPr>
-            <w:tcW w:w="1851" w:type="dxa"/>
+              <w:t>_147</w:t>
+            </w:r>
+            <w:r>
+              <w:t>_</w:t>
+            </w:r>
+          </w:p>
+        </w:tc>
+        <w:tc>
+          <w:tcPr>
+            <w:tcW w:w="2430" w:type="dxa"/>
           </w:tcPr>
           <w:p>
             <w:pPr>
               <w:jc w:val="center"/>
             </w:pPr>
             <w:r>
-              <w:t>_146_</w:t>
-            </w:r>
-          </w:p>
-        </w:tc>
-        <w:tc>
-          <w:tcPr>
-            <w:tcW w:w="1845" w:type="dxa"/>
+              <w:t>_147</w:t>
+            </w:r>
+            <w:r>
+              <w:t>_</w:t>
+            </w:r>
+          </w:p>
+        </w:tc>
+        <w:tc>
+          <w:tcPr>
+            <w:tcW w:w="1165" w:type="dxa"/>
           </w:tcPr>
           <w:p>
             <w:pPr>
@@ -296,7 +311,7 @@
       <w:tr>
         <w:tc>
           <w:tcPr>
-            <w:tcW w:w="2245" w:type="dxa"/>
+            <w:tcW w:w="1795" w:type="dxa"/>
           </w:tcPr>
           <w:p>
             <w:r>
@@ -306,7 +321,7 @@
         </w:tc>
         <w:tc>
           <w:tcPr>
-            <w:tcW w:w="1800" w:type="dxa"/>
+            <w:tcW w:w="2250" w:type="dxa"/>
           </w:tcPr>
           <w:p>
             <w:pPr>
@@ -319,7 +334,7 @@
         </w:tc>
         <w:tc>
           <w:tcPr>
-            <w:tcW w:w="1609" w:type="dxa"/>
+            <w:tcW w:w="1710" w:type="dxa"/>
           </w:tcPr>
           <w:p>
             <w:pPr>
@@ -332,20 +347,23 @@
         </w:tc>
         <w:tc>
           <w:tcPr>
-            <w:tcW w:w="1851" w:type="dxa"/>
+            <w:tcW w:w="2430" w:type="dxa"/>
           </w:tcPr>
           <w:p>
             <w:pPr>
               <w:jc w:val="center"/>
             </w:pPr>
             <w:r>
+              <w:t>*</w:t>
+            </w:r>
+            <w:r>
               <w:t>I</w:t>
             </w:r>
           </w:p>
         </w:tc>
         <w:tc>
           <w:tcPr>
-            <w:tcW w:w="1845" w:type="dxa"/>
+            <w:tcW w:w="1165" w:type="dxa"/>
           </w:tcPr>
           <w:p>
             <w:pPr>
@@ -365,7 +383,7 @@
       <w:tr>
         <w:tc>
           <w:tcPr>
-            <w:tcW w:w="2245" w:type="dxa"/>
+            <w:tcW w:w="1795" w:type="dxa"/>
           </w:tcPr>
           <w:p>
             <w:r>
@@ -375,7 +393,7 @@
         </w:tc>
         <w:tc>
           <w:tcPr>
-            <w:tcW w:w="1800" w:type="dxa"/>
+            <w:tcW w:w="2250" w:type="dxa"/>
           </w:tcPr>
           <w:p>
             <w:pPr>
@@ -388,7 +406,7 @@
         </w:tc>
         <w:tc>
           <w:tcPr>
-            <w:tcW w:w="1609" w:type="dxa"/>
+            <w:tcW w:w="1710" w:type="dxa"/>
           </w:tcPr>
           <w:p>
             <w:pPr>
@@ -401,20 +419,23 @@
         </w:tc>
         <w:tc>
           <w:tcPr>
-            <w:tcW w:w="1851" w:type="dxa"/>
+            <w:tcW w:w="2430" w:type="dxa"/>
           </w:tcPr>
           <w:p>
             <w:pPr>
               <w:jc w:val="center"/>
             </w:pPr>
             <w:r>
+              <w:t>*</w:t>
+            </w:r>
+            <w:r>
               <w:t>I</w:t>
             </w:r>
           </w:p>
         </w:tc>
         <w:tc>
           <w:tcPr>
-            <w:tcW w:w="1845" w:type="dxa"/>
+            <w:tcW w:w="1165" w:type="dxa"/>
           </w:tcPr>
           <w:p>
             <w:pPr>
@@ -434,47 +455,47 @@
       <w:tr>
         <w:tc>
           <w:tcPr>
-            <w:tcW w:w="2245" w:type="dxa"/>
-          </w:tcPr>
-          <w:p>
-            <w:r>
-              <w:t>The use of the previous node as the starting node for all segments</w:t>
-            </w:r>
-          </w:p>
-        </w:tc>
-        <w:tc>
-          <w:tcPr>
-            <w:tcW w:w="1800" w:type="dxa"/>
-          </w:tcPr>
-          <w:p>
-            <w:r>
-              <w:t>Each end coordinate is the starting coordinate for the following row</w:t>
-            </w:r>
-          </w:p>
-        </w:tc>
-        <w:tc>
-          <w:tcPr>
-            <w:tcW w:w="1609" w:type="dxa"/>
-          </w:tcPr>
-          <w:p>
-            <w:r>
-              <w:t>This was shown with the repetition of the second node in every row in the RES section</w:t>
-            </w:r>
-          </w:p>
-        </w:tc>
-        <w:tc>
-          <w:tcPr>
-            <w:tcW w:w="1851" w:type="dxa"/>
-          </w:tcPr>
-          <w:p>
-            <w:r>
-              <w:t>The behavior observed was exactly as expected</w:t>
-            </w:r>
-          </w:p>
-        </w:tc>
-        <w:tc>
-          <w:tcPr>
-            <w:tcW w:w="1845" w:type="dxa"/>
+            <w:tcW w:w="1795" w:type="dxa"/>
+          </w:tcPr>
+          <w:p>
+            <w:r>
+              <w:t>Intermediate nodes</w:t>
+            </w:r>
+          </w:p>
+        </w:tc>
+        <w:tc>
+          <w:tcPr>
+            <w:tcW w:w="2250" w:type="dxa"/>
+          </w:tcPr>
+          <w:p>
+            <w:r>
+              <w:t>We had a single row consisting of 2 segments. Starting point at NAND, then an intermediate node then finally, at OAI21X1</w:t>
+            </w:r>
+          </w:p>
+        </w:tc>
+        <w:tc>
+          <w:tcPr>
+            <w:tcW w:w="1710" w:type="dxa"/>
+          </w:tcPr>
+          <w:p>
+            <w:r>
+              <w:t>In the spef file, only 1 intermediary node was used: _147_:1 to connect both pins</w:t>
+            </w:r>
+          </w:p>
+        </w:tc>
+        <w:tc>
+          <w:tcPr>
+            <w:tcW w:w="2430" w:type="dxa"/>
+          </w:tcPr>
+          <w:p>
+            <w:r>
+              <w:t>Only 1 net internal node should be created as an intermediate point between NAND2X1_18:B and OAI21X1_34:Y</w:t>
+            </w:r>
+          </w:p>
+        </w:tc>
+        <w:tc>
+          <w:tcPr>
+            <w:tcW w:w="1165" w:type="dxa"/>
           </w:tcPr>
           <w:p>
             <w:pPr>
@@ -494,53 +515,31 @@
       <w:tr>
         <w:tc>
           <w:tcPr>
-            <w:tcW w:w="2245" w:type="dxa"/>
-          </w:tcPr>
-          <w:p>
-            <w:r>
-              <w:t>Number of net internal nodes to be created</w:t>
-            </w:r>
-          </w:p>
-        </w:tc>
-        <w:tc>
-          <w:tcPr>
-            <w:tcW w:w="1800" w:type="dxa"/>
-          </w:tcPr>
-          <w:p>
-            <w:r>
-              <w:t xml:space="preserve">According to the DEF file, we have 7 segments and thus, we should have 8 nodes (2 of which are known: pins) </w:t>
-            </w:r>
-          </w:p>
-        </w:tc>
-        <w:tc>
-          <w:tcPr>
-            <w:tcW w:w="1609" w:type="dxa"/>
-          </w:tcPr>
-          <w:p>
-            <w:r>
-              <w:t>According to the SPEF file, we have created 6 intermediate nodes</w:t>
-            </w:r>
-          </w:p>
-        </w:tc>
-        <w:tc>
-          <w:tcPr>
-            <w:tcW w:w="1851" w:type="dxa"/>
-          </w:tcPr>
-          <w:p>
-            <w:r>
-              <w:t>6 nodes to be created. _146</w:t>
-            </w:r>
-            <w:r>
-              <w:t>_</w:t>
-            </w:r>
-            <w:r>
-              <w:t>:1 up to _146_:6</w:t>
-            </w:r>
-          </w:p>
-        </w:tc>
-        <w:tc>
-          <w:tcPr>
-            <w:tcW w:w="1845" w:type="dxa"/>
+            <w:tcW w:w="1795" w:type="dxa"/>
+          </w:tcPr>
+          <w:p/>
+        </w:tc>
+        <w:tc>
+          <w:tcPr>
+            <w:tcW w:w="2250" w:type="dxa"/>
+          </w:tcPr>
+          <w:p/>
+        </w:tc>
+        <w:tc>
+          <w:tcPr>
+            <w:tcW w:w="1710" w:type="dxa"/>
+          </w:tcPr>
+          <w:p/>
+        </w:tc>
+        <w:tc>
+          <w:tcPr>
+            <w:tcW w:w="2430" w:type="dxa"/>
+          </w:tcPr>
+          <w:p/>
+        </w:tc>
+        <w:tc>
+          <w:tcPr>
+            <w:tcW w:w="1165" w:type="dxa"/>
           </w:tcPr>
           <w:p>
             <w:pPr>
@@ -551,14 +550,6 @@
                 <w:shd w:val="clear" w:color="auto" w:fill="FFFFFF"/>
               </w:rPr>
             </w:pPr>
-            <w:r>
-              <w:rPr>
-                <w:rFonts w:ascii="Segoe UI Symbol" w:hAnsi="Segoe UI Symbol" w:cs="Segoe UI Symbol"/>
-                <w:color w:val="333333"/>
-                <w:shd w:val="clear" w:color="auto" w:fill="FFFFFF"/>
-              </w:rPr>
-              <w:t>✔</w:t>
-            </w:r>
           </w:p>
         </w:tc>
       </w:tr>
@@ -582,7 +573,10 @@
         </w:rPr>
       </w:pPr>
       <w:r>
-        <w:t xml:space="preserve">Check first pin connectivity: pin C in cell OAI21X1_34 </w:t>
+        <w:t xml:space="preserve">Check first pin connectivity: pin C in cell </w:t>
+      </w:r>
+      <w:r>
+        <w:t>NAND2X1_18</w:t>
       </w:r>
     </w:p>
     <w:p>
@@ -596,7 +590,13 @@
         <w:t xml:space="preserve"> (as per DEF file): </w:t>
       </w:r>
       <w:r>
-        <w:t xml:space="preserve">(16640, 15200) </w:t>
+        <w:t>(</w:t>
+      </w:r>
+      <w:r>
+        <w:t>16480, 15200</w:t>
+      </w:r>
+      <w:r>
+        <w:t xml:space="preserve">) </w:t>
       </w:r>
       <w:r>
         <w:t>(</w:t>
@@ -626,10 +626,10 @@
           <w:noProof/>
         </w:rPr>
         <w:drawing>
-          <wp:inline distT="0" distB="0" distL="0" distR="0">
-            <wp:extent cx="4678326" cy="3213350"/>
-            <wp:effectExtent l="0" t="0" r="8255" b="6350"/>
-            <wp:docPr id="5" name="Picture 5"/>
+          <wp:inline distT="0" distB="0" distL="0" distR="0" wp14:anchorId="777FE1E2" wp14:editId="000981C2">
+            <wp:extent cx="5943600" cy="3547745"/>
+            <wp:effectExtent l="0" t="0" r="0" b="0"/>
+            <wp:docPr id="7" name="Picture 7"/>
             <wp:cNvGraphicFramePr>
               <a:graphicFrameLocks xmlns:a="http://schemas.openxmlformats.org/drawingml/2006/main" noChangeAspect="1"/>
             </wp:cNvGraphicFramePr>
@@ -637,7 +637,7 @@
               <a:graphicData uri="http://schemas.openxmlformats.org/drawingml/2006/picture">
                 <pic:pic xmlns:pic="http://schemas.openxmlformats.org/drawingml/2006/picture">
                   <pic:nvPicPr>
-                    <pic:cNvPr id="5" name="_146_(findFirstPin).png"/>
+                    <pic:cNvPr id="7" name="_147_(findFirstPin).png"/>
                     <pic:cNvPicPr/>
                   </pic:nvPicPr>
                   <pic:blipFill>
@@ -655,7 +655,7 @@
                   <pic:spPr>
                     <a:xfrm>
                       <a:off x="0" y="0"/>
-                      <a:ext cx="4703563" cy="3230684"/>
+                      <a:ext cx="5943600" cy="3547745"/>
                     </a:xfrm>
                     <a:prstGeom prst="rect">
                       <a:avLst/>
@@ -680,7 +680,10 @@
       </w:pPr>
       <w:r>
         <w:lastRenderedPageBreak/>
-        <w:t>Check second pin connectivity: pin Y in cell NAND2X1_17</w:t>
+        <w:t xml:space="preserve">Check second pin connectivity: pin Y in cell </w:t>
+      </w:r>
+      <w:r>
+        <w:t>OAI21X1_34</w:t>
       </w:r>
     </w:p>
     <w:p>
@@ -688,7 +691,13 @@
         <w:t>Required pin coordinate (as per DEF file): (</w:t>
       </w:r>
       <w:r>
-        <w:t>16320, 16800</w:t>
+        <w:t>16800</w:t>
+      </w:r>
+      <w:r>
+        <w:t xml:space="preserve">, </w:t>
+      </w:r>
+      <w:r>
+        <w:t>15000</w:t>
       </w:r>
       <w:r>
         <w:t xml:space="preserve">) </w:t>
@@ -712,7 +721,6 @@
         <w:t>)</w:t>
       </w:r>
     </w:p>
-    <w:p/>
     <w:p>
       <w:pPr>
         <w:jc w:val="center"/>
@@ -723,9 +731,9 @@
         </w:rPr>
         <w:drawing>
           <wp:inline distT="0" distB="0" distL="0" distR="0">
-            <wp:extent cx="4747318" cy="3211033"/>
-            <wp:effectExtent l="0" t="0" r="0" b="8890"/>
-            <wp:docPr id="6" name="Picture 6"/>
+            <wp:extent cx="5943600" cy="4031615"/>
+            <wp:effectExtent l="0" t="0" r="0" b="6985"/>
+            <wp:docPr id="9" name="Picture 9"/>
             <wp:cNvGraphicFramePr>
               <a:graphicFrameLocks xmlns:a="http://schemas.openxmlformats.org/drawingml/2006/main" noChangeAspect="1"/>
             </wp:cNvGraphicFramePr>
@@ -733,7 +741,7 @@
               <a:graphicData uri="http://schemas.openxmlformats.org/drawingml/2006/picture">
                 <pic:pic xmlns:pic="http://schemas.openxmlformats.org/drawingml/2006/picture">
                   <pic:nvPicPr>
-                    <pic:cNvPr id="6" name="_146_(findSecondPin).png"/>
+                    <pic:cNvPr id="9" name="_147_(findSecondPin).png"/>
                     <pic:cNvPicPr/>
                   </pic:nvPicPr>
                   <pic:blipFill>
@@ -751,7 +759,7 @@
                   <pic:spPr>
                     <a:xfrm>
                       <a:off x="0" y="0"/>
-                      <a:ext cx="4827356" cy="3265170"/>
+                      <a:ext cx="5943600" cy="4031615"/>
                     </a:xfrm>
                     <a:prstGeom prst="rect">
                       <a:avLst/>
@@ -766,7 +774,7 @@
     </w:p>
     <w:p>
       <w:pPr>
-        <w:jc w:val="center"/>
+        <w:pStyle w:val="Heading2"/>
       </w:pPr>
     </w:p>
     <w:p>
@@ -774,93 +782,132 @@
         <w:pStyle w:val="Heading2"/>
       </w:pPr>
       <w:r>
-        <w:t>Check max capacitance calculation</w:t>
+        <w:t>The Calculation of the Parasitics</w:t>
       </w:r>
     </w:p>
-    <w:p>
-      <w:r>
-        <w:t>Max capacitance = 4(2.5157e-</w:t>
-      </w:r>
-      <w:r>
-        <w:t xml:space="preserve">05) + 2.016e-5 + 0.0001632 + </w:t>
-      </w:r>
-      <w:r>
-        <w:t>2</w:t>
-      </w:r>
-      <w:r>
-        <w:t>.</w:t>
-      </w:r>
-      <w:r>
-        <w:t>88</w:t>
-      </w:r>
-      <w:r>
-        <w:t>e-5</w:t>
-      </w:r>
-      <w:r>
-        <w:t xml:space="preserve"> = </w:t>
-      </w:r>
-      <w:r>
-        <w:t>3.12788e-4</w:t>
-      </w:r>
-    </w:p>
-    <w:p/>
     <w:tbl>
       <w:tblPr>
         <w:tblStyle w:val="TableGrid"/>
-        <w:tblW w:w="0" w:type="auto"/>
+        <w:tblW w:w="11160" w:type="dxa"/>
+        <w:tblInd w:w="-725" w:type="dxa"/>
+        <w:tblLayout w:type="fixed"/>
         <w:tblLook w:val="04A0" w:firstRow="1" w:lastRow="0" w:firstColumn="1" w:lastColumn="0" w:noHBand="0" w:noVBand="1"/>
       </w:tblPr>
       <w:tblGrid>
-        <w:gridCol w:w="2441"/>
-        <w:gridCol w:w="2303"/>
-        <w:gridCol w:w="2303"/>
-        <w:gridCol w:w="2303"/>
+        <w:gridCol w:w="1080"/>
+        <w:gridCol w:w="1620"/>
+        <w:gridCol w:w="900"/>
+        <w:gridCol w:w="900"/>
+        <w:gridCol w:w="900"/>
+        <w:gridCol w:w="1260"/>
+        <w:gridCol w:w="900"/>
+        <w:gridCol w:w="810"/>
+        <w:gridCol w:w="1080"/>
+        <w:gridCol w:w="900"/>
+        <w:gridCol w:w="810"/>
       </w:tblGrid>
       <w:tr>
         <w:tc>
           <w:tcPr>
-            <w:tcW w:w="2441" w:type="dxa"/>
-          </w:tcPr>
-          <w:p>
-            <w:pPr>
-              <w:jc w:val="center"/>
-            </w:pPr>
-          </w:p>
-        </w:tc>
-        <w:tc>
-          <w:tcPr>
-            <w:tcW w:w="2303" w:type="dxa"/>
-          </w:tcPr>
-          <w:p>
-            <w:pPr>
-              <w:jc w:val="center"/>
-            </w:pPr>
-            <w:r>
-              <w:t>SPEF</w:t>
-            </w:r>
-          </w:p>
-        </w:tc>
-        <w:tc>
-          <w:tcPr>
-            <w:tcW w:w="2303" w:type="dxa"/>
-          </w:tcPr>
-          <w:p>
-            <w:pPr>
-              <w:jc w:val="center"/>
-            </w:pPr>
-            <w:r>
-              <w:t>Calculated</w:t>
-            </w:r>
-          </w:p>
-        </w:tc>
-        <w:tc>
-          <w:tcPr>
-            <w:tcW w:w="2303" w:type="dxa"/>
-          </w:tcPr>
-          <w:p>
-            <w:pPr>
-              <w:jc w:val="center"/>
-            </w:pPr>
+            <w:tcW w:w="1080" w:type="dxa"/>
+          </w:tcPr>
+          <w:p/>
+        </w:tc>
+        <w:tc>
+          <w:tcPr>
+            <w:tcW w:w="1620" w:type="dxa"/>
+          </w:tcPr>
+          <w:p>
+            <w:r>
+              <w:t>From : To</w:t>
+            </w:r>
+          </w:p>
+        </w:tc>
+        <w:tc>
+          <w:tcPr>
+            <w:tcW w:w="900" w:type="dxa"/>
+          </w:tcPr>
+          <w:p>
+            <w:r>
+              <w:t>Length (100 db units)</w:t>
+            </w:r>
+          </w:p>
+        </w:tc>
+        <w:tc>
+          <w:tcPr>
+            <w:tcW w:w="900" w:type="dxa"/>
+          </w:tcPr>
+          <w:p>
+            <w:r>
+              <w:t>Metal_width</w:t>
+            </w:r>
+          </w:p>
+        </w:tc>
+        <w:tc>
+          <w:tcPr>
+            <w:tcW w:w="900" w:type="dxa"/>
+          </w:tcPr>
+          <w:p>
+            <w:r>
+              <w:t>RPerSQ</w:t>
+            </w:r>
+          </w:p>
+        </w:tc>
+        <w:tc>
+          <w:tcPr>
+            <w:tcW w:w="1260" w:type="dxa"/>
+          </w:tcPr>
+          <w:p>
+            <w:r>
+              <w:t>Expected R</w:t>
+            </w:r>
+          </w:p>
+        </w:tc>
+        <w:tc>
+          <w:tcPr>
+            <w:tcW w:w="900" w:type="dxa"/>
+          </w:tcPr>
+          <w:p>
+            <w:r>
+              <w:t>Obtained R</w:t>
+            </w:r>
+          </w:p>
+        </w:tc>
+        <w:tc>
+          <w:tcPr>
+            <w:tcW w:w="810" w:type="dxa"/>
+          </w:tcPr>
+          <w:p>
+            <w:r>
+              <w:t>CPERSQDIST</w:t>
+            </w:r>
+          </w:p>
+        </w:tc>
+        <w:tc>
+          <w:tcPr>
+            <w:tcW w:w="1080" w:type="dxa"/>
+          </w:tcPr>
+          <w:p>
+            <w:r>
+              <w:t>Expected C</w:t>
+            </w:r>
+          </w:p>
+        </w:tc>
+        <w:tc>
+          <w:tcPr>
+            <w:tcW w:w="900" w:type="dxa"/>
+          </w:tcPr>
+          <w:p>
+            <w:r>
+              <w:t>Obtained C</w:t>
+            </w:r>
+          </w:p>
+        </w:tc>
+        <w:tc>
+          <w:tcPr>
+            <w:tcW w:w="810" w:type="dxa"/>
+          </w:tcPr>
+          <w:p>
             <w:r>
               <w:t>Status</w:t>
             </w:r>
@@ -870,49 +917,112 @@
       <w:tr>
         <w:tc>
           <w:tcPr>
-            <w:tcW w:w="2441" w:type="dxa"/>
-          </w:tcPr>
-          <w:p>
-            <w:pPr>
-              <w:jc w:val="center"/>
-            </w:pPr>
-            <w:r>
-              <w:t>maxC</w:t>
-            </w:r>
-          </w:p>
-        </w:tc>
-        <w:tc>
-          <w:tcPr>
-            <w:tcW w:w="2303" w:type="dxa"/>
-          </w:tcPr>
-          <w:p>
-            <w:pPr>
-              <w:jc w:val="center"/>
-            </w:pPr>
-            <w:r>
-              <w:t>0.</w:t>
-            </w:r>
-            <w:r>
-              <w:t>000312788</w:t>
-            </w:r>
-          </w:p>
-        </w:tc>
-        <w:tc>
-          <w:tcPr>
-            <w:tcW w:w="2303" w:type="dxa"/>
-          </w:tcPr>
-          <w:p>
-            <w:pPr>
-              <w:jc w:val="center"/>
-            </w:pPr>
-            <w:r>
-              <w:t>3.12788e-4</w:t>
-            </w:r>
-          </w:p>
-        </w:tc>
-        <w:tc>
-          <w:tcPr>
-            <w:tcW w:w="2303" w:type="dxa"/>
+            <w:tcW w:w="1080" w:type="dxa"/>
+          </w:tcPr>
+          <w:p>
+            <w:r>
+              <w:t>Segment 1</w:t>
+            </w:r>
+          </w:p>
+        </w:tc>
+        <w:tc>
+          <w:tcPr>
+            <w:tcW w:w="1620" w:type="dxa"/>
+          </w:tcPr>
+          <w:p>
+            <w:r>
+              <w:t xml:space="preserve">NAND2X1_18:B </w:t>
+            </w:r>
+            <w:r>
+              <w:t>to  _147_:1</w:t>
+            </w:r>
+          </w:p>
+        </w:tc>
+        <w:tc>
+          <w:tcPr>
+            <w:tcW w:w="900" w:type="dxa"/>
+          </w:tcPr>
+          <w:p>
+            <w:r>
+              <w:t>2</w:t>
+            </w:r>
+          </w:p>
+        </w:tc>
+        <w:tc>
+          <w:tcPr>
+            <w:tcW w:w="900" w:type="dxa"/>
+          </w:tcPr>
+          <w:p>
+            <w:r>
+              <w:t>1_0.6</w:t>
+            </w:r>
+          </w:p>
+        </w:tc>
+        <w:tc>
+          <w:tcPr>
+            <w:tcW w:w="900" w:type="dxa"/>
+          </w:tcPr>
+          <w:p>
+            <w:r>
+              <w:t>0.07</w:t>
+            </w:r>
+          </w:p>
+        </w:tc>
+        <w:tc>
+          <w:tcPr>
+            <w:tcW w:w="1260" w:type="dxa"/>
+          </w:tcPr>
+          <w:p>
+            <w:r>
+              <w:t>7/30</w:t>
+            </w:r>
+          </w:p>
+        </w:tc>
+        <w:tc>
+          <w:tcPr>
+            <w:tcW w:w="900" w:type="dxa"/>
+          </w:tcPr>
+          <w:p>
+            <w:r>
+              <w:t>0.233</w:t>
+            </w:r>
+            <w:bookmarkStart w:id="0" w:name="_GoBack"/>
+            <w:bookmarkEnd w:id="0"/>
+          </w:p>
+        </w:tc>
+        <w:tc>
+          <w:tcPr>
+            <w:tcW w:w="810" w:type="dxa"/>
+          </w:tcPr>
+          <w:p>
+            <w:r>
+              <w:t>3e-05</w:t>
+            </w:r>
+          </w:p>
+        </w:tc>
+        <w:tc>
+          <w:tcPr>
+            <w:tcW w:w="1080" w:type="dxa"/>
+          </w:tcPr>
+          <w:p>
+            <w:r>
+              <w:t>3.6e-5</w:t>
+            </w:r>
+          </w:p>
+        </w:tc>
+        <w:tc>
+          <w:tcPr>
+            <w:tcW w:w="900" w:type="dxa"/>
+          </w:tcPr>
+          <w:p>
+            <w:r>
+              <w:t>3.6e-5</w:t>
+            </w:r>
+          </w:p>
+        </w:tc>
+        <w:tc>
+          <w:tcPr>
+            <w:tcW w:w="810" w:type="dxa"/>
           </w:tcPr>
           <w:p>
             <w:pPr>
@@ -929,91 +1039,139 @@
           </w:p>
         </w:tc>
       </w:tr>
+      <w:tr>
+        <w:tc>
+          <w:tcPr>
+            <w:tcW w:w="1080" w:type="dxa"/>
+          </w:tcPr>
+          <w:p>
+            <w:r>
+              <w:t>Segment 2</w:t>
+            </w:r>
+          </w:p>
+        </w:tc>
+        <w:tc>
+          <w:tcPr>
+            <w:tcW w:w="1620" w:type="dxa"/>
+          </w:tcPr>
+          <w:p>
+            <w:r>
+              <w:t xml:space="preserve">_147_:1 to </w:t>
+            </w:r>
+            <w:r>
+              <w:t>OAI21X1_34:Y</w:t>
+            </w:r>
+          </w:p>
+        </w:tc>
+        <w:tc>
+          <w:tcPr>
+            <w:tcW w:w="900" w:type="dxa"/>
+          </w:tcPr>
+          <w:p>
+            <w:r>
+              <w:t>3.2</w:t>
+            </w:r>
+          </w:p>
+        </w:tc>
+        <w:tc>
+          <w:tcPr>
+            <w:tcW w:w="900" w:type="dxa"/>
+          </w:tcPr>
+          <w:p>
+            <w:r>
+              <w:t>1 _0.6</w:t>
+            </w:r>
+          </w:p>
+        </w:tc>
+        <w:tc>
+          <w:tcPr>
+            <w:tcW w:w="900" w:type="dxa"/>
+          </w:tcPr>
+          <w:p>
+            <w:r>
+              <w:t>0.07</w:t>
+            </w:r>
+          </w:p>
+        </w:tc>
+        <w:tc>
+          <w:tcPr>
+            <w:tcW w:w="1260" w:type="dxa"/>
+          </w:tcPr>
+          <w:p>
+            <w:r>
+              <w:t>28/75</w:t>
+            </w:r>
+          </w:p>
+        </w:tc>
+        <w:tc>
+          <w:tcPr>
+            <w:tcW w:w="900" w:type="dxa"/>
+          </w:tcPr>
+          <w:p>
+            <w:r>
+              <w:t>0.3733</w:t>
+            </w:r>
+          </w:p>
+        </w:tc>
+        <w:tc>
+          <w:tcPr>
+            <w:tcW w:w="810" w:type="dxa"/>
+          </w:tcPr>
+          <w:p>
+            <w:r>
+              <w:t>3e-05</w:t>
+            </w:r>
+          </w:p>
+        </w:tc>
+        <w:tc>
+          <w:tcPr>
+            <w:tcW w:w="1080" w:type="dxa"/>
+          </w:tcPr>
+          <w:p>
+            <w:r>
+              <w:t>5.76e-5</w:t>
+            </w:r>
+          </w:p>
+        </w:tc>
+        <w:tc>
+          <w:tcPr>
+            <w:tcW w:w="900" w:type="dxa"/>
+          </w:tcPr>
+          <w:p>
+            <w:r>
+              <w:t>5.76e-5</w:t>
+            </w:r>
+          </w:p>
+        </w:tc>
+        <w:tc>
+          <w:tcPr>
+            <w:tcW w:w="810" w:type="dxa"/>
+          </w:tcPr>
+          <w:p>
+            <w:pPr>
+              <w:jc w:val="center"/>
+            </w:pPr>
+            <w:r>
+              <w:rPr>
+                <w:rFonts w:ascii="Segoe UI Symbol" w:hAnsi="Segoe UI Symbol" w:cs="Segoe UI Symbol"/>
+                <w:color w:val="333333"/>
+                <w:shd w:val="clear" w:color="auto" w:fill="FFFFFF"/>
+              </w:rPr>
+              <w:t>✔</w:t>
+            </w:r>
+          </w:p>
+        </w:tc>
+      </w:tr>
     </w:tbl>
-    <w:p/>
     <w:p>
-      <w:r>
-        <w:br w:type="page"/>
-      </w:r>
+      <w:pPr>
+        <w:pStyle w:val="Heading2"/>
+      </w:pPr>
     </w:p>
     <w:p>
-      <w:pPr>
-        <w:pStyle w:val="Heading2"/>
-      </w:pPr>
-      <w:r>
-        <w:lastRenderedPageBreak/>
-        <w:t>Why use this test case?</w:t>
-      </w:r>
-    </w:p>
-    <w:p>
-      <w:r>
-        <w:t>We used this test case for general purpose testing of the project. It tests the project on many levels. It tests for:</w:t>
-      </w:r>
-    </w:p>
-    <w:p>
-      <w:pPr>
-        <w:pStyle w:val="ListParagraph"/>
-        <w:numPr>
-          <w:ilvl w:val="0"/>
-          <w:numId w:val="1"/>
-        </w:numPr>
-      </w:pPr>
-      <w:r>
-        <w:t>The DEF and LEF parsing</w:t>
-      </w:r>
-    </w:p>
-    <w:p>
-      <w:pPr>
-        <w:pStyle w:val="ListParagraph"/>
-        <w:numPr>
-          <w:ilvl w:val="0"/>
-          <w:numId w:val="1"/>
-        </w:numPr>
-      </w:pPr>
-      <w:r>
-        <w:t>The analysis of a routed nets and the connectivity of the pins (implies the correctness of orientation)</w:t>
-      </w:r>
-    </w:p>
-    <w:p>
-      <w:pPr>
-        <w:pStyle w:val="ListParagraph"/>
-        <w:numPr>
-          <w:ilvl w:val="0"/>
-          <w:numId w:val="1"/>
-        </w:numPr>
-      </w:pPr>
-      <w:r>
-        <w:t>The SPEF file generated meets the standards</w:t>
-      </w:r>
-    </w:p>
-    <w:p>
-      <w:pPr>
-        <w:pStyle w:val="ListParagraph"/>
-        <w:numPr>
-          <w:ilvl w:val="0"/>
-          <w:numId w:val="1"/>
-        </w:numPr>
-      </w:pPr>
-      <w:r>
-        <w:t>The consistency between the SPEF and DEF files</w:t>
-      </w:r>
-    </w:p>
-    <w:p>
-      <w:pPr>
-        <w:pStyle w:val="ListParagraph"/>
-        <w:numPr>
-          <w:ilvl w:val="0"/>
-          <w:numId w:val="1"/>
-        </w:numPr>
-      </w:pPr>
-      <w:r>
-        <w:t xml:space="preserve">The calculation </w:t>
-      </w:r>
-      <w:r>
-        <w:t>and analysis of the RC values</w:t>
-      </w:r>
-      <w:bookmarkStart w:id="0" w:name="_GoBack"/>
-      <w:bookmarkEnd w:id="0"/>
+      <w:r>
+        <w:t>This purpose of this test was to verify that the extraction of the parasitic information from the tech lef file was done correctly.</w:t>
+      </w:r>
     </w:p>
     <w:sectPr>
       <w:pgSz w:w="12240" w:h="15840"/>

</xml_diff>